<commit_message>
Initial Domain Entities Model Added. Also Introduction To Quizzes Domain document changed
</commit_message>
<xml_diff>
--- a/Manuals/ВведениеВПредметнуюОбластьВикторин.docx
+++ b/Manuals/ВведениеВПредметнуюОбластьВикторин.docx
@@ -80,17 +80,7 @@
           <w:sz w:val="28"/>
           <w:szCs w:val="28"/>
         </w:rPr>
-        <w:t xml:space="preserve">викторин </w:t>
-      </w:r>
-      <w:r>
-        <w:rPr>
-          <w:rFonts w:cs="Times New Roman" w:ascii="Times New Roman" w:hAnsi="Times New Roman"/>
-          <w:b/>
-          <w:bCs/>
-          <w:sz w:val="28"/>
-          <w:szCs w:val="28"/>
-        </w:rPr>
-        <w:t>(quizzes)</w:t>
+        <w:t>викторин (quizzes)</w:t>
       </w:r>
       <w:r>
         <w:rPr>
@@ -127,17 +117,7 @@
           <w:sz w:val="28"/>
           <w:szCs w:val="28"/>
         </w:rPr>
-        <w:t xml:space="preserve">инициатора </w:t>
-      </w:r>
-      <w:r>
-        <w:rPr>
-          <w:rFonts w:cs="Times New Roman" w:ascii="Times New Roman" w:hAnsi="Times New Roman"/>
-          <w:b/>
-          <w:bCs/>
-          <w:sz w:val="28"/>
-          <w:szCs w:val="28"/>
-        </w:rPr>
-        <w:t>(author)</w:t>
+        <w:t>инициатора (author)</w:t>
       </w:r>
       <w:r>
         <w:rPr>
@@ -191,17 +171,7 @@
           <w:sz w:val="28"/>
           <w:szCs w:val="28"/>
         </w:rPr>
-        <w:t xml:space="preserve">участники </w:t>
-      </w:r>
-      <w:r>
-        <w:rPr>
-          <w:rFonts w:cs="Times New Roman" w:ascii="Times New Roman" w:hAnsi="Times New Roman"/>
-          <w:b/>
-          <w:bCs/>
-          <w:sz w:val="28"/>
-          <w:szCs w:val="28"/>
-        </w:rPr>
-        <w:t>(participants)</w:t>
+        <w:t>участники (participants)</w:t>
       </w:r>
       <w:r>
         <w:rPr>
@@ -219,17 +189,7 @@
           <w:sz w:val="28"/>
           <w:szCs w:val="28"/>
         </w:rPr>
-        <w:t xml:space="preserve">модерирующая </w:t>
-      </w:r>
-      <w:r>
-        <w:rPr>
-          <w:rFonts w:cs="Times New Roman" w:ascii="Times New Roman" w:hAnsi="Times New Roman"/>
-          <w:b/>
-          <w:bCs/>
-          <w:sz w:val="28"/>
-          <w:szCs w:val="28"/>
-        </w:rPr>
-        <w:t>(</w:t>
+        <w:t>модерирующая (</w:t>
       </w:r>
       <w:r>
         <w:rPr>
@@ -296,15 +256,7 @@
           <w:sz w:val="28"/>
           <w:szCs w:val="28"/>
         </w:rPr>
-        <w:t xml:space="preserve"> </w:t>
-      </w:r>
-      <w:r>
-        <w:rPr>
-          <w:rFonts w:cs="Times New Roman" w:ascii="Times New Roman" w:hAnsi="Times New Roman"/>
-          <w:sz w:val="28"/>
-          <w:szCs w:val="28"/>
-        </w:rPr>
-        <w:t xml:space="preserve">от </w:t>
+        <w:t xml:space="preserve"> от </w:t>
       </w:r>
       <w:r>
         <w:rPr>
@@ -368,95 +320,30 @@
           <w:sz w:val="28"/>
           <w:szCs w:val="28"/>
         </w:rPr>
-        <w:t xml:space="preserve"> </w:t>
-      </w:r>
-      <w:r>
-        <w:rPr>
-          <w:rFonts w:cs="Times New Roman" w:ascii="Times New Roman" w:hAnsi="Times New Roman"/>
-          <w:sz w:val="28"/>
-          <w:szCs w:val="28"/>
-        </w:rPr>
-        <w:t xml:space="preserve">занимается </w:t>
-      </w:r>
-      <w:r>
-        <w:rPr>
-          <w:rFonts w:cs="Times New Roman" w:ascii="Times New Roman" w:hAnsi="Times New Roman"/>
-          <w:sz w:val="28"/>
-          <w:szCs w:val="28"/>
-        </w:rPr>
-        <w:t>составл</w:t>
-      </w:r>
-      <w:r>
-        <w:rPr>
-          <w:rFonts w:cs="Times New Roman" w:ascii="Times New Roman" w:hAnsi="Times New Roman"/>
-          <w:sz w:val="28"/>
-          <w:szCs w:val="28"/>
-        </w:rPr>
-        <w:t>ением</w:t>
-      </w:r>
-      <w:r>
-        <w:rPr>
-          <w:rFonts w:cs="Times New Roman" w:ascii="Times New Roman" w:hAnsi="Times New Roman"/>
-          <w:sz w:val="28"/>
-          <w:szCs w:val="28"/>
-        </w:rPr>
-        <w:t xml:space="preserve"> </w:t>
-      </w:r>
-      <w:r>
-        <w:rPr>
-          <w:rFonts w:cs="Times New Roman" w:ascii="Times New Roman" w:hAnsi="Times New Roman"/>
-          <w:b/>
-          <w:bCs/>
-          <w:sz w:val="28"/>
-          <w:szCs w:val="28"/>
-        </w:rPr>
-        <w:t>проект</w:t>
-      </w:r>
-      <w:r>
-        <w:rPr>
-          <w:rFonts w:cs="Times New Roman" w:ascii="Times New Roman" w:hAnsi="Times New Roman"/>
-          <w:b/>
-          <w:bCs/>
-          <w:sz w:val="28"/>
-          <w:szCs w:val="28"/>
-        </w:rPr>
-        <w:t>а</w:t>
-      </w:r>
-      <w:r>
-        <w:rPr>
-          <w:rFonts w:cs="Times New Roman" w:ascii="Times New Roman" w:hAnsi="Times New Roman"/>
-          <w:b/>
-          <w:bCs/>
-          <w:sz w:val="28"/>
-          <w:szCs w:val="28"/>
-        </w:rPr>
-        <w:t xml:space="preserve"> викторин</w:t>
-      </w:r>
-      <w:r>
-        <w:rPr>
-          <w:rFonts w:eastAsia="Noto Serif CJK SC" w:cs="Times New Roman" w:ascii="Times New Roman" w:hAnsi="Times New Roman"/>
-          <w:b/>
-          <w:bCs/>
-          <w:color w:val="auto"/>
-          <w:kern w:val="2"/>
-          <w:sz w:val="28"/>
-          <w:szCs w:val="28"/>
-          <w:lang w:val="en-US" w:eastAsia="zh-CN" w:bidi="hi-IN"/>
-        </w:rPr>
-        <w:t xml:space="preserve">ы </w:t>
-      </w:r>
-      <w:r>
-        <w:rPr>
-          <w:rFonts w:eastAsia="Noto Serif CJK SC" w:cs="Times New Roman" w:ascii="Times New Roman" w:hAnsi="Times New Roman"/>
-          <w:b/>
-          <w:bCs/>
-          <w:color w:val="auto"/>
-          <w:kern w:val="2"/>
-          <w:sz w:val="28"/>
-          <w:szCs w:val="28"/>
-          <w:lang w:val="en-US" w:eastAsia="zh-CN" w:bidi="hi-IN"/>
-        </w:rPr>
-        <w:t>(quiz draft)</w:t>
+        <w:t xml:space="preserve"> занимается составлением </w:t>
+      </w:r>
+      <w:r>
+        <w:rPr>
+          <w:rFonts w:cs="Times New Roman" w:ascii="Times New Roman" w:hAnsi="Times New Roman"/>
+          <w:b/>
+          <w:bCs/>
+          <w:sz w:val="28"/>
+          <w:szCs w:val="28"/>
+        </w:rPr>
+        <w:t>проекта викторин</w:t>
+      </w:r>
+      <w:r>
+        <w:rPr>
+          <w:rFonts w:eastAsia="Noto Serif CJK SC" w:cs="Times New Roman" w:ascii="Times New Roman" w:hAnsi="Times New Roman"/>
+          <w:b/>
+          <w:bCs/>
+          <w:color w:val="auto"/>
+          <w:kern w:val="2"/>
+          <w:sz w:val="28"/>
+          <w:szCs w:val="28"/>
+          <w:lang w:val="en-US" w:eastAsia="zh-CN" w:bidi="hi-IN"/>
+        </w:rPr>
+        <w:t>ы (quiz draft)</w:t>
       </w:r>
       <w:r>
         <w:rPr>
@@ -508,41 +395,15 @@
           <w:sz w:val="28"/>
           <w:szCs w:val="28"/>
         </w:rPr>
-        <w:t xml:space="preserve">этапов </w:t>
-      </w:r>
-      <w:r>
-        <w:rPr>
-          <w:rFonts w:cs="Times New Roman" w:ascii="Times New Roman" w:hAnsi="Times New Roman"/>
-          <w:b/>
-          <w:bCs/>
-          <w:sz w:val="28"/>
-          <w:szCs w:val="28"/>
-        </w:rPr>
-        <w:t>(step)</w:t>
-      </w:r>
-      <w:r>
-        <w:rPr>
-          <w:rFonts w:cs="Times New Roman" w:ascii="Times New Roman" w:hAnsi="Times New Roman"/>
-          <w:sz w:val="28"/>
-          <w:szCs w:val="28"/>
-        </w:rPr>
-        <w:t>, которые последовательно проход</w:t>
-      </w:r>
-      <w:r>
-        <w:rPr>
-          <w:rFonts w:cs="Times New Roman" w:ascii="Times New Roman" w:hAnsi="Times New Roman"/>
-          <w:sz w:val="28"/>
-          <w:szCs w:val="28"/>
-        </w:rPr>
-        <w:t>я</w:t>
-      </w:r>
-      <w:r>
-        <w:rPr>
-          <w:rFonts w:cs="Times New Roman" w:ascii="Times New Roman" w:hAnsi="Times New Roman"/>
-          <w:sz w:val="28"/>
-          <w:szCs w:val="28"/>
-        </w:rPr>
-        <w:t xml:space="preserve">т </w:t>
+        <w:t>этапов (step)</w:t>
+      </w:r>
+      <w:r>
+        <w:rPr>
+          <w:rFonts w:cs="Times New Roman" w:ascii="Times New Roman" w:hAnsi="Times New Roman"/>
+          <w:sz w:val="28"/>
+          <w:szCs w:val="28"/>
+        </w:rPr>
+        <w:t xml:space="preserve">, которые последовательно проходят </w:t>
       </w:r>
       <w:r>
         <w:rPr>
@@ -628,17 +489,7 @@
           <w:sz w:val="28"/>
           <w:szCs w:val="28"/>
         </w:rPr>
-        <w:t xml:space="preserve">вопросу </w:t>
-      </w:r>
-      <w:r>
-        <w:rPr>
-          <w:rFonts w:cs="Times New Roman" w:ascii="Times New Roman" w:hAnsi="Times New Roman"/>
-          <w:b/>
-          <w:bCs/>
-          <w:sz w:val="28"/>
-          <w:szCs w:val="28"/>
-        </w:rPr>
-        <w:t>(question)</w:t>
+        <w:t>вопросу (question)</w:t>
       </w:r>
       <w:r>
         <w:rPr>
@@ -656,17 +507,7 @@
           <w:sz w:val="28"/>
           <w:szCs w:val="28"/>
         </w:rPr>
-        <w:t xml:space="preserve">ответ </w:t>
-      </w:r>
-      <w:r>
-        <w:rPr>
-          <w:rFonts w:cs="Times New Roman" w:ascii="Times New Roman" w:hAnsi="Times New Roman"/>
-          <w:b/>
-          <w:bCs/>
-          <w:sz w:val="28"/>
-          <w:szCs w:val="28"/>
-        </w:rPr>
-        <w:t>(</w:t>
+        <w:t>ответ (</w:t>
       </w:r>
       <w:r>
         <w:rPr>
@@ -830,17 +671,7 @@
           <w:sz w:val="28"/>
           <w:szCs w:val="28"/>
         </w:rPr>
-        <w:t xml:space="preserve">участнику </w:t>
-      </w:r>
-      <w:r>
-        <w:rPr>
-          <w:rFonts w:cs="Times New Roman" w:ascii="Times New Roman" w:hAnsi="Times New Roman"/>
-          <w:b/>
-          <w:bCs/>
-          <w:sz w:val="28"/>
-          <w:szCs w:val="28"/>
-        </w:rPr>
-        <w:t>(participant)</w:t>
+        <w:t>участнику (participant)</w:t>
       </w:r>
       <w:r>
         <w:rPr>
@@ -884,97 +715,81 @@
           <w:sz w:val="28"/>
           <w:szCs w:val="28"/>
         </w:rPr>
+        <w:t xml:space="preserve"> (</w:t>
+      </w:r>
+      <w:r>
+        <w:rPr>
+          <w:rFonts w:cs="Times New Roman" w:ascii="Times New Roman" w:hAnsi="Times New Roman"/>
+          <w:b/>
+          <w:bCs/>
+          <w:sz w:val="28"/>
+          <w:szCs w:val="28"/>
+        </w:rPr>
+        <w:t>accrued</w:t>
+      </w:r>
+      <w:r>
+        <w:rPr>
+          <w:rFonts w:cs="Times New Roman" w:ascii="Times New Roman" w:hAnsi="Times New Roman"/>
+          <w:sz w:val="28"/>
+          <w:szCs w:val="28"/>
+        </w:rPr>
+        <w:t>/</w:t>
+      </w:r>
+      <w:r>
+        <w:rPr>
+          <w:rFonts w:cs="Times New Roman" w:ascii="Times New Roman" w:hAnsi="Times New Roman"/>
+          <w:b/>
+          <w:bCs/>
+          <w:sz w:val="28"/>
+          <w:szCs w:val="28"/>
+        </w:rPr>
+        <w:t>withdrawed</w:t>
+      </w:r>
+      <w:r>
+        <w:rPr>
+          <w:rFonts w:cs="Times New Roman" w:ascii="Times New Roman" w:hAnsi="Times New Roman"/>
+          <w:sz w:val="28"/>
+          <w:szCs w:val="28"/>
+        </w:rPr>
+        <w:t xml:space="preserve">) </w:t>
+      </w:r>
+      <w:r>
+        <w:rPr>
+          <w:rFonts w:eastAsia="Noto Serif CJK SC" w:cs="Times New Roman" w:ascii="Times New Roman" w:hAnsi="Times New Roman"/>
+          <w:color w:val="auto"/>
+          <w:kern w:val="2"/>
+          <w:sz w:val="28"/>
+          <w:szCs w:val="28"/>
+          <w:lang w:val="en-US" w:eastAsia="zh-CN" w:bidi="hi-IN"/>
+        </w:rPr>
+        <w:t xml:space="preserve">определенное кол-во </w:t>
+      </w:r>
+      <w:r>
+        <w:rPr>
+          <w:rFonts w:eastAsia="Noto Serif CJK SC" w:cs="Times New Roman" w:ascii="Times New Roman" w:hAnsi="Times New Roman"/>
+          <w:b/>
+          <w:bCs/>
+          <w:color w:val="auto"/>
+          <w:kern w:val="2"/>
+          <w:sz w:val="28"/>
+          <w:szCs w:val="28"/>
+          <w:lang w:val="en-US" w:eastAsia="zh-CN" w:bidi="hi-IN"/>
+        </w:rPr>
+        <w:t>очков</w:t>
+      </w:r>
+      <w:r>
+        <w:rPr>
+          <w:rFonts w:eastAsia="Noto Serif CJK SC" w:cs="Times New Roman" w:ascii="Times New Roman" w:hAnsi="Times New Roman"/>
+          <w:color w:val="auto"/>
+          <w:kern w:val="2"/>
+          <w:sz w:val="28"/>
+          <w:szCs w:val="28"/>
+          <w:lang w:val="en-US" w:eastAsia="zh-CN" w:bidi="hi-IN"/>
+        </w:rPr>
         <w:t xml:space="preserve"> </w:t>
       </w:r>
       <w:r>
         <w:rPr>
-          <w:rFonts w:cs="Times New Roman" w:ascii="Times New Roman" w:hAnsi="Times New Roman"/>
-          <w:sz w:val="28"/>
-          <w:szCs w:val="28"/>
-        </w:rPr>
-        <w:t>(</w:t>
-      </w:r>
-      <w:r>
-        <w:rPr>
-          <w:rFonts w:cs="Times New Roman" w:ascii="Times New Roman" w:hAnsi="Times New Roman"/>
-          <w:b/>
-          <w:bCs/>
-          <w:sz w:val="28"/>
-          <w:szCs w:val="28"/>
-        </w:rPr>
-        <w:t>accrued</w:t>
-      </w:r>
-      <w:r>
-        <w:rPr>
-          <w:rFonts w:cs="Times New Roman" w:ascii="Times New Roman" w:hAnsi="Times New Roman"/>
-          <w:sz w:val="28"/>
-          <w:szCs w:val="28"/>
-        </w:rPr>
-        <w:t>/</w:t>
-      </w:r>
-      <w:r>
-        <w:rPr>
-          <w:rFonts w:cs="Times New Roman" w:ascii="Times New Roman" w:hAnsi="Times New Roman"/>
-          <w:b/>
-          <w:bCs/>
-          <w:sz w:val="28"/>
-          <w:szCs w:val="28"/>
-        </w:rPr>
-        <w:t>withdrawed</w:t>
-      </w:r>
-      <w:r>
-        <w:rPr>
-          <w:rFonts w:cs="Times New Roman" w:ascii="Times New Roman" w:hAnsi="Times New Roman"/>
-          <w:sz w:val="28"/>
-          <w:szCs w:val="28"/>
-        </w:rPr>
-        <w:t>)</w:t>
-      </w:r>
-      <w:r>
-        <w:rPr>
-          <w:rFonts w:cs="Times New Roman" w:ascii="Times New Roman" w:hAnsi="Times New Roman"/>
-          <w:sz w:val="28"/>
-          <w:szCs w:val="28"/>
-        </w:rPr>
-        <w:t xml:space="preserve"> </w:t>
-      </w:r>
-      <w:r>
-        <w:rPr>
-          <w:rFonts w:eastAsia="Noto Serif CJK SC" w:cs="Times New Roman" w:ascii="Times New Roman" w:hAnsi="Times New Roman"/>
-          <w:color w:val="auto"/>
-          <w:kern w:val="2"/>
-          <w:sz w:val="28"/>
-          <w:szCs w:val="28"/>
-          <w:lang w:val="en-US" w:eastAsia="zh-CN" w:bidi="hi-IN"/>
-        </w:rPr>
-        <w:t xml:space="preserve">определенное кол-во </w:t>
-      </w:r>
-      <w:r>
-        <w:rPr>
-          <w:rFonts w:eastAsia="Noto Serif CJK SC" w:cs="Times New Roman" w:ascii="Times New Roman" w:hAnsi="Times New Roman"/>
-          <w:b/>
-          <w:bCs/>
-          <w:color w:val="auto"/>
-          <w:kern w:val="2"/>
-          <w:sz w:val="28"/>
-          <w:szCs w:val="28"/>
-          <w:lang w:val="en-US" w:eastAsia="zh-CN" w:bidi="hi-IN"/>
-        </w:rPr>
-        <w:t>очков</w:t>
-      </w:r>
-      <w:r>
-        <w:rPr>
-          <w:rFonts w:eastAsia="Noto Serif CJK SC" w:cs="Times New Roman" w:ascii="Times New Roman" w:hAnsi="Times New Roman"/>
-          <w:color w:val="auto"/>
-          <w:kern w:val="2"/>
-          <w:sz w:val="28"/>
-          <w:szCs w:val="28"/>
-          <w:lang w:val="en-US" w:eastAsia="zh-CN" w:bidi="hi-IN"/>
-        </w:rPr>
-        <w:t xml:space="preserve"> </w:t>
-      </w:r>
-      <w:r>
-        <w:rPr>
           <w:rFonts w:eastAsia="Noto Serif CJK SC" w:cs="Times New Roman" w:ascii="Times New Roman" w:hAnsi="Times New Roman"/>
           <w:b/>
           <w:bCs/>
@@ -995,125 +810,44 @@
           <w:szCs w:val="28"/>
           <w:lang w:val="en-US" w:eastAsia="zh-CN" w:bidi="hi-IN"/>
         </w:rPr>
-        <w:t xml:space="preserve"> </w:t>
-      </w:r>
-      <w:r>
-        <w:rPr>
-          <w:rFonts w:eastAsia="Noto Serif CJK SC" w:cs="Times New Roman" w:ascii="Times New Roman" w:hAnsi="Times New Roman"/>
-          <w:color w:val="auto"/>
-          <w:kern w:val="2"/>
-          <w:sz w:val="28"/>
-          <w:szCs w:val="28"/>
-          <w:lang w:val="en-US" w:eastAsia="zh-CN" w:bidi="hi-IN"/>
-        </w:rPr>
-        <w:t xml:space="preserve">соответственно </w:t>
-      </w:r>
-      <w:r>
-        <w:rPr>
-          <w:rFonts w:eastAsia="Noto Serif CJK SC" w:cs="Times New Roman" w:ascii="Times New Roman" w:hAnsi="Times New Roman"/>
-          <w:b/>
-          <w:bCs/>
-          <w:color w:val="auto"/>
-          <w:kern w:val="2"/>
-          <w:sz w:val="28"/>
-          <w:szCs w:val="28"/>
-          <w:lang w:val="en-US" w:eastAsia="zh-CN" w:bidi="hi-IN"/>
-        </w:rPr>
-        <w:t xml:space="preserve">типу вопроса </w:t>
-      </w:r>
-      <w:r>
-        <w:rPr>
-          <w:rFonts w:eastAsia="Noto Serif CJK SC" w:cs="Times New Roman" w:ascii="Times New Roman" w:hAnsi="Times New Roman"/>
-          <w:b/>
-          <w:bCs/>
-          <w:color w:val="auto"/>
-          <w:kern w:val="2"/>
-          <w:sz w:val="28"/>
-          <w:szCs w:val="28"/>
-          <w:lang w:val="en-US" w:eastAsia="zh-CN" w:bidi="hi-IN"/>
-        </w:rPr>
-        <w:t>(question type)</w:t>
-      </w:r>
-      <w:r>
-        <w:rPr>
-          <w:rFonts w:eastAsia="Noto Serif CJK SC" w:cs="Times New Roman" w:ascii="Times New Roman" w:hAnsi="Times New Roman"/>
-          <w:color w:val="auto"/>
-          <w:kern w:val="2"/>
-          <w:sz w:val="28"/>
-          <w:szCs w:val="28"/>
-          <w:lang w:val="en-US" w:eastAsia="zh-CN" w:bidi="hi-IN"/>
-        </w:rPr>
-        <w:t xml:space="preserve">, который может быть им выбран </w:t>
-      </w:r>
-      <w:r>
-        <w:rPr>
-          <w:rFonts w:eastAsia="Noto Serif CJK SC" w:cs="Times New Roman" w:ascii="Times New Roman" w:hAnsi="Times New Roman"/>
-          <w:color w:val="auto"/>
-          <w:kern w:val="2"/>
-          <w:sz w:val="28"/>
-          <w:szCs w:val="28"/>
-          <w:lang w:val="en-US" w:eastAsia="zh-CN" w:bidi="hi-IN"/>
-        </w:rPr>
-        <w:t>перед началом</w:t>
-      </w:r>
-      <w:r>
-        <w:rPr>
-          <w:rFonts w:eastAsia="Noto Serif CJK SC" w:cs="Times New Roman" w:ascii="Times New Roman" w:hAnsi="Times New Roman"/>
-          <w:color w:val="auto"/>
-          <w:kern w:val="2"/>
-          <w:sz w:val="28"/>
-          <w:szCs w:val="28"/>
-          <w:lang w:val="en-US" w:eastAsia="zh-CN" w:bidi="hi-IN"/>
-        </w:rPr>
-        <w:t xml:space="preserve"> любо</w:t>
-      </w:r>
-      <w:r>
-        <w:rPr>
-          <w:rFonts w:eastAsia="Noto Serif CJK SC" w:cs="Times New Roman" w:ascii="Times New Roman" w:hAnsi="Times New Roman"/>
-          <w:color w:val="auto"/>
-          <w:kern w:val="2"/>
-          <w:sz w:val="28"/>
-          <w:szCs w:val="28"/>
-          <w:lang w:val="en-US" w:eastAsia="zh-CN" w:bidi="hi-IN"/>
-        </w:rPr>
-        <w:t>го</w:t>
-      </w:r>
-      <w:r>
-        <w:rPr>
-          <w:rFonts w:eastAsia="Noto Serif CJK SC" w:cs="Times New Roman" w:ascii="Times New Roman" w:hAnsi="Times New Roman"/>
-          <w:color w:val="auto"/>
-          <w:kern w:val="2"/>
-          <w:sz w:val="28"/>
-          <w:szCs w:val="28"/>
-          <w:lang w:val="en-US" w:eastAsia="zh-CN" w:bidi="hi-IN"/>
-        </w:rPr>
-        <w:t xml:space="preserve"> </w:t>
-      </w:r>
-      <w:r>
-        <w:rPr>
-          <w:rFonts w:eastAsia="Noto Serif CJK SC" w:cs="Times New Roman" w:ascii="Times New Roman" w:hAnsi="Times New Roman"/>
-          <w:b/>
-          <w:bCs/>
-          <w:color w:val="auto"/>
-          <w:kern w:val="2"/>
-          <w:sz w:val="28"/>
-          <w:szCs w:val="28"/>
-          <w:lang w:val="en-US" w:eastAsia="zh-CN" w:bidi="hi-IN"/>
-        </w:rPr>
-        <w:t>этап</w:t>
-      </w:r>
-      <w:r>
-        <w:rPr>
-          <w:rFonts w:eastAsia="Noto Serif CJK SC" w:cs="Times New Roman" w:ascii="Times New Roman" w:hAnsi="Times New Roman"/>
-          <w:b/>
-          <w:bCs/>
-          <w:color w:val="auto"/>
-          <w:kern w:val="2"/>
-          <w:sz w:val="28"/>
-          <w:szCs w:val="28"/>
-          <w:lang w:val="en-US" w:eastAsia="zh-CN" w:bidi="hi-IN"/>
-        </w:rPr>
-        <w:t>а</w:t>
+        <w:t xml:space="preserve"> соответственно </w:t>
+      </w:r>
+      <w:r>
+        <w:rPr>
+          <w:rFonts w:eastAsia="Noto Serif CJK SC" w:cs="Times New Roman" w:ascii="Times New Roman" w:hAnsi="Times New Roman"/>
+          <w:b/>
+          <w:bCs/>
+          <w:color w:val="auto"/>
+          <w:kern w:val="2"/>
+          <w:sz w:val="28"/>
+          <w:szCs w:val="28"/>
+          <w:lang w:val="en-US" w:eastAsia="zh-CN" w:bidi="hi-IN"/>
+        </w:rPr>
+        <w:t>типу вопроса (question type)</w:t>
+      </w:r>
+      <w:r>
+        <w:rPr>
+          <w:rFonts w:eastAsia="Noto Serif CJK SC" w:cs="Times New Roman" w:ascii="Times New Roman" w:hAnsi="Times New Roman"/>
+          <w:color w:val="auto"/>
+          <w:kern w:val="2"/>
+          <w:sz w:val="28"/>
+          <w:szCs w:val="28"/>
+          <w:lang w:val="en-US" w:eastAsia="zh-CN" w:bidi="hi-IN"/>
+        </w:rPr>
+        <w:t xml:space="preserve">, который может быть им выбран перед началом любого </w:t>
+      </w:r>
+      <w:r>
+        <w:rPr>
+          <w:rFonts w:eastAsia="Noto Serif CJK SC" w:cs="Times New Roman" w:ascii="Times New Roman" w:hAnsi="Times New Roman"/>
+          <w:b/>
+          <w:bCs/>
+          <w:color w:val="auto"/>
+          <w:kern w:val="2"/>
+          <w:sz w:val="28"/>
+          <w:szCs w:val="28"/>
+          <w:lang w:val="en-US" w:eastAsia="zh-CN" w:bidi="hi-IN"/>
+        </w:rPr>
+        <w:t>этапа</w:t>
       </w:r>
       <w:r>
         <w:rPr>
@@ -1648,17 +1382,7 @@
           <w:sz w:val="28"/>
           <w:szCs w:val="28"/>
         </w:rPr>
-        <w:t xml:space="preserve">отказаться </w:t>
-      </w:r>
-      <w:r>
-        <w:rPr>
-          <w:rFonts w:cs="Times New Roman" w:ascii="Times New Roman" w:hAnsi="Times New Roman"/>
-          <w:b/>
-          <w:bCs/>
-          <w:sz w:val="28"/>
-          <w:szCs w:val="28"/>
-        </w:rPr>
-        <w:t>(reject)</w:t>
+        <w:t>отказаться (reject)</w:t>
       </w:r>
       <w:r>
         <w:rPr>
@@ -1677,18 +1401,7 @@
           <w:szCs w:val="28"/>
           <w:lang w:val="en-US" w:eastAsia="zh-CN" w:bidi="hi-IN"/>
         </w:rPr>
-        <w:t xml:space="preserve">продолжения </w:t>
-      </w:r>
-      <w:r>
-        <w:rPr>
-          <w:rFonts w:eastAsia="Noto Serif CJK SC" w:cs="Times New Roman" w:ascii="Times New Roman" w:hAnsi="Times New Roman"/>
-          <w:color w:val="auto"/>
-          <w:kern w:val="2"/>
-          <w:sz w:val="28"/>
-          <w:szCs w:val="28"/>
-          <w:lang w:val="en-US" w:eastAsia="zh-CN" w:bidi="hi-IN"/>
-        </w:rPr>
-        <w:t>им</w:t>
+        <w:t>продолжения им</w:t>
       </w:r>
       <w:r>
         <w:rPr>
@@ -1764,37 +1477,7 @@
           <w:sz w:val="28"/>
           <w:szCs w:val="28"/>
         </w:rPr>
-        <w:t xml:space="preserve">pivot </w:t>
-      </w:r>
-      <w:r>
-        <w:rPr>
-          <w:rFonts w:cs="Times New Roman" w:ascii="Times New Roman" w:hAnsi="Times New Roman"/>
-          <w:b/>
-          <w:bCs/>
-          <w:sz w:val="28"/>
-          <w:szCs w:val="28"/>
-        </w:rPr>
-        <w:t>quiz</w:t>
-      </w:r>
-      <w:r>
-        <w:rPr>
-          <w:rFonts w:cs="Times New Roman" w:ascii="Times New Roman" w:hAnsi="Times New Roman"/>
-          <w:b/>
-          <w:bCs/>
-          <w:sz w:val="28"/>
-          <w:szCs w:val="28"/>
-        </w:rPr>
-        <w:t xml:space="preserve"> </w:t>
-      </w:r>
-      <w:r>
-        <w:rPr>
-          <w:rFonts w:cs="Times New Roman" w:ascii="Times New Roman" w:hAnsi="Times New Roman"/>
-          <w:b/>
-          <w:bCs/>
-          <w:sz w:val="28"/>
-          <w:szCs w:val="28"/>
-        </w:rPr>
-        <w:t>step</w:t>
+        <w:t>pivot quiz step</w:t>
       </w:r>
       <w:r>
         <w:rPr>
@@ -1837,17 +1520,7 @@
           <w:sz w:val="28"/>
           <w:szCs w:val="28"/>
         </w:rPr>
-        <w:t xml:space="preserve">отказ </w:t>
-      </w:r>
-      <w:r>
-        <w:rPr>
-          <w:rFonts w:cs="Times New Roman" w:ascii="Times New Roman" w:hAnsi="Times New Roman"/>
-          <w:b/>
-          <w:bCs/>
-          <w:sz w:val="28"/>
-          <w:szCs w:val="28"/>
-        </w:rPr>
-        <w:t>(rejection)</w:t>
+        <w:t>отказ (rejection)</w:t>
       </w:r>
       <w:r>
         <w:rPr>
@@ -1929,17 +1602,7 @@
           <w:sz w:val="28"/>
           <w:szCs w:val="28"/>
         </w:rPr>
-        <w:t xml:space="preserve">снятия </w:t>
-      </w:r>
-      <w:r>
-        <w:rPr>
-          <w:rFonts w:cs="Times New Roman" w:ascii="Times New Roman" w:hAnsi="Times New Roman"/>
-          <w:b/>
-          <w:bCs/>
-          <w:sz w:val="28"/>
-          <w:szCs w:val="28"/>
-        </w:rPr>
-        <w:t>(withdrawal)</w:t>
+        <w:t>снятия (withdrawal)</w:t>
       </w:r>
       <w:r>
         <w:rPr>
@@ -2200,17 +1863,7 @@
           <w:sz w:val="28"/>
           <w:szCs w:val="28"/>
         </w:rPr>
-        <w:t xml:space="preserve">согласие </w:t>
-      </w:r>
-      <w:r>
-        <w:rPr>
-          <w:rFonts w:cs="Times New Roman" w:ascii="Times New Roman" w:hAnsi="Times New Roman"/>
-          <w:b/>
-          <w:bCs/>
-          <w:sz w:val="28"/>
-          <w:szCs w:val="28"/>
-        </w:rPr>
-        <w:t>(</w:t>
+        <w:t>согласие (</w:t>
       </w:r>
       <w:r>
         <w:rPr>
@@ -2508,17 +2161,7 @@
           <w:sz w:val="28"/>
           <w:szCs w:val="28"/>
         </w:rPr>
-        <w:t xml:space="preserve">аннулированием </w:t>
-      </w:r>
-      <w:r>
-        <w:rPr>
-          <w:rFonts w:cs="Times New Roman" w:ascii="Times New Roman" w:hAnsi="Times New Roman"/>
-          <w:b/>
-          <w:bCs/>
-          <w:sz w:val="28"/>
-          <w:szCs w:val="28"/>
-        </w:rPr>
-        <w:t>(annulment)</w:t>
+        <w:t>аннулированием (annulment)</w:t>
       </w:r>
       <w:r>
         <w:rPr>
@@ -2608,17 +2251,7 @@
           <w:sz w:val="28"/>
           <w:szCs w:val="28"/>
         </w:rPr>
-        <w:t xml:space="preserve">отрицанием </w:t>
-      </w:r>
-      <w:r>
-        <w:rPr>
-          <w:rFonts w:cs="Times New Roman" w:ascii="Times New Roman" w:hAnsi="Times New Roman"/>
-          <w:b/>
-          <w:bCs/>
-          <w:sz w:val="28"/>
-          <w:szCs w:val="28"/>
-        </w:rPr>
-        <w:t>(negation)</w:t>
+        <w:t>отрицанием (negation)</w:t>
       </w:r>
       <w:r>
         <w:rPr>
@@ -2693,17 +2326,7 @@
           <w:sz w:val="28"/>
           <w:szCs w:val="28"/>
         </w:rPr>
-        <w:t xml:space="preserve">победитель </w:t>
-      </w:r>
-      <w:r>
-        <w:rPr>
-          <w:rFonts w:cs="Times New Roman" w:ascii="Times New Roman" w:hAnsi="Times New Roman"/>
-          <w:b/>
-          <w:bCs/>
-          <w:sz w:val="28"/>
-          <w:szCs w:val="28"/>
-        </w:rPr>
-        <w:t>(winner)</w:t>
+        <w:t>победитель (winner)</w:t>
       </w:r>
       <w:r>
         <w:rPr>
@@ -2853,20 +2476,7 @@
           <w:szCs w:val="28"/>
           <w:lang w:val="en-US" w:eastAsia="zh-CN" w:bidi="hi-IN"/>
         </w:rPr>
-        <w:t xml:space="preserve">неудачной </w:t>
-      </w:r>
-      <w:r>
-        <w:rPr>
-          <w:rFonts w:eastAsia="Noto Serif CJK SC" w:cs="Times New Roman" w:ascii="Times New Roman" w:hAnsi="Times New Roman"/>
-          <w:b/>
-          <w:bCs/>
-          <w:color w:val="auto"/>
-          <w:kern w:val="2"/>
-          <w:sz w:val="28"/>
-          <w:szCs w:val="28"/>
-          <w:lang w:val="en-US" w:eastAsia="zh-CN" w:bidi="hi-IN"/>
-        </w:rPr>
-        <w:t>(unsuccessful)</w:t>
+        <w:t>неудачной (unsuccessful)</w:t>
       </w:r>
       <w:r>
         <w:rPr>
@@ -2920,17 +2530,7 @@
           <w:sz w:val="28"/>
           <w:szCs w:val="28"/>
         </w:rPr>
-        <w:t xml:space="preserve">несостоявшейся </w:t>
-      </w:r>
-      <w:r>
-        <w:rPr>
-          <w:rFonts w:cs="Times New Roman" w:ascii="Times New Roman" w:hAnsi="Times New Roman"/>
-          <w:b/>
-          <w:bCs/>
-          <w:sz w:val="28"/>
-          <w:szCs w:val="28"/>
-        </w:rPr>
-        <w:t>(failed)</w:t>
+        <w:t>несостоявшейся (failed)</w:t>
       </w:r>
       <w:r>
         <w:rPr>
@@ -3002,17 +2602,7 @@
           <w:sz w:val="28"/>
           <w:szCs w:val="28"/>
         </w:rPr>
-        <w:t xml:space="preserve">исключить </w:t>
-      </w:r>
-      <w:r>
-        <w:rPr>
-          <w:rFonts w:cs="Times New Roman" w:ascii="Times New Roman" w:hAnsi="Times New Roman"/>
-          <w:b/>
-          <w:bCs/>
-          <w:sz w:val="28"/>
-          <w:szCs w:val="28"/>
-        </w:rPr>
-        <w:t>(exclude)</w:t>
+        <w:t>исключить (exclude)</w:t>
       </w:r>
       <w:r>
         <w:rPr>
@@ -3093,35 +2683,17 @@
           <w:sz w:val="28"/>
           <w:szCs w:val="28"/>
         </w:rPr>
-        <w:t xml:space="preserve"> </w:t>
-      </w:r>
-      <w:r>
-        <w:rPr>
-          <w:rFonts w:cs="Times New Roman" w:ascii="Times New Roman" w:hAnsi="Times New Roman"/>
-          <w:sz w:val="28"/>
-          <w:szCs w:val="28"/>
-        </w:rPr>
-        <w:t xml:space="preserve">или </w:t>
-      </w:r>
-      <w:r>
-        <w:rPr>
-          <w:rFonts w:cs="Times New Roman" w:ascii="Times New Roman" w:hAnsi="Times New Roman"/>
-          <w:b/>
-          <w:bCs/>
-          <w:sz w:val="28"/>
-          <w:szCs w:val="28"/>
-        </w:rPr>
-        <w:t xml:space="preserve">несохранением </w:t>
-      </w:r>
-      <w:r>
-        <w:rPr>
-          <w:rFonts w:cs="Times New Roman" w:ascii="Times New Roman" w:hAnsi="Times New Roman"/>
-          <w:b/>
-          <w:bCs/>
-          <w:sz w:val="28"/>
-          <w:szCs w:val="28"/>
-        </w:rPr>
-        <w:t>(score annulment)</w:t>
+        <w:t xml:space="preserve"> или </w:t>
+      </w:r>
+      <w:r>
+        <w:rPr>
+          <w:rFonts w:cs="Times New Roman" w:ascii="Times New Roman" w:hAnsi="Times New Roman"/>
+          <w:b/>
+          <w:bCs/>
+          <w:sz w:val="28"/>
+          <w:szCs w:val="28"/>
+        </w:rPr>
+        <w:t>несохранением (score annulment)</w:t>
       </w:r>
       <w:r>
         <w:rPr>
@@ -3315,40 +2887,7 @@
           <w:szCs w:val="28"/>
           <w:lang w:val="en-US" w:eastAsia="zh-CN" w:bidi="hi-IN"/>
         </w:rPr>
-        <w:t xml:space="preserve">, набранных за всё время </w:t>
-      </w:r>
-      <w:r>
-        <w:rPr>
-          <w:rFonts w:eastAsia="Noto Serif CJK SC" w:cs="Times New Roman" w:ascii="Times New Roman" w:hAnsi="Times New Roman"/>
-          <w:color w:val="auto"/>
-          <w:kern w:val="2"/>
-          <w:sz w:val="28"/>
-          <w:szCs w:val="28"/>
-          <w:lang w:val="en-US" w:eastAsia="zh-CN" w:bidi="hi-IN"/>
-        </w:rPr>
-        <w:t xml:space="preserve">их </w:t>
-      </w:r>
-      <w:r>
-        <w:rPr>
-          <w:rFonts w:eastAsia="Noto Serif CJK SC" w:cs="Times New Roman" w:ascii="Times New Roman" w:hAnsi="Times New Roman"/>
-          <w:color w:val="auto"/>
-          <w:kern w:val="2"/>
-          <w:sz w:val="28"/>
-          <w:szCs w:val="28"/>
-          <w:lang w:val="en-US" w:eastAsia="zh-CN" w:bidi="hi-IN"/>
-        </w:rPr>
-        <w:t xml:space="preserve">участий </w:t>
-      </w:r>
-      <w:r>
-        <w:rPr>
-          <w:rFonts w:eastAsia="Noto Serif CJK SC" w:cs="Times New Roman" w:ascii="Times New Roman" w:hAnsi="Times New Roman"/>
-          <w:color w:val="auto"/>
-          <w:kern w:val="2"/>
-          <w:sz w:val="28"/>
-          <w:szCs w:val="28"/>
-          <w:lang w:val="en-US" w:eastAsia="zh-CN" w:bidi="hi-IN"/>
-        </w:rPr>
-        <w:t xml:space="preserve">в различных </w:t>
+        <w:t xml:space="preserve">, набранных за всё время их участий в различных </w:t>
       </w:r>
       <w:r>
         <w:rPr>
@@ -3426,15 +2965,55 @@
           <w:sz w:val="28"/>
           <w:szCs w:val="28"/>
         </w:rPr>
-        <w:t xml:space="preserve">, </w:t>
-      </w:r>
-      <w:r>
-        <w:rPr>
-          <w:rFonts w:cs="Times New Roman" w:ascii="Times New Roman" w:hAnsi="Times New Roman"/>
-          <w:sz w:val="28"/>
-          <w:szCs w:val="28"/>
-        </w:rPr>
-        <w:t>заинтересованное лицо</w:t>
+        <w:t xml:space="preserve">, заинтересованное лицо </w:t>
+      </w:r>
+      <w:r>
+        <w:rPr>
+          <w:rFonts w:eastAsia="Noto Serif CJK SC" w:cs="Times New Roman" w:ascii="Times New Roman" w:hAnsi="Times New Roman"/>
+          <w:color w:val="auto"/>
+          <w:kern w:val="2"/>
+          <w:sz w:val="28"/>
+          <w:szCs w:val="28"/>
+          <w:lang w:val="en-US" w:eastAsia="zh-CN" w:bidi="hi-IN"/>
+        </w:rPr>
+        <w:t>должно</w:t>
+      </w:r>
+      <w:r>
+        <w:rPr>
+          <w:rFonts w:cs="Times New Roman" w:ascii="Times New Roman" w:hAnsi="Times New Roman"/>
+          <w:sz w:val="28"/>
+          <w:szCs w:val="28"/>
+        </w:rPr>
+        <w:t xml:space="preserve"> иметь определённое кол-во </w:t>
+      </w:r>
+      <w:r>
+        <w:rPr>
+          <w:rFonts w:cs="Times New Roman" w:ascii="Times New Roman" w:hAnsi="Times New Roman"/>
+          <w:b/>
+          <w:bCs/>
+          <w:sz w:val="28"/>
+          <w:szCs w:val="28"/>
+        </w:rPr>
+        <w:t>очков</w:t>
+      </w:r>
+      <w:r>
+        <w:rPr>
+          <w:rFonts w:cs="Times New Roman" w:ascii="Times New Roman" w:hAnsi="Times New Roman"/>
+          <w:sz w:val="28"/>
+          <w:szCs w:val="28"/>
+        </w:rPr>
+        <w:t>, за неимением которых он может попроси</w:t>
+      </w:r>
+      <w:r>
+        <w:rPr>
+          <w:rFonts w:eastAsia="Noto Serif CJK SC" w:cs="Times New Roman" w:ascii="Times New Roman" w:hAnsi="Times New Roman"/>
+          <w:color w:val="auto"/>
+          <w:kern w:val="2"/>
+          <w:sz w:val="28"/>
+          <w:szCs w:val="28"/>
+          <w:lang w:val="en-US" w:eastAsia="zh-CN" w:bidi="hi-IN"/>
+        </w:rPr>
+        <w:t>ть</w:t>
       </w:r>
       <w:r>
         <w:rPr>
@@ -3453,34 +3032,18 @@
           <w:szCs w:val="28"/>
           <w:lang w:val="en-US" w:eastAsia="zh-CN" w:bidi="hi-IN"/>
         </w:rPr>
-        <w:t>долж</w:t>
-      </w:r>
-      <w:r>
-        <w:rPr>
-          <w:rFonts w:eastAsia="Noto Serif CJK SC" w:cs="Times New Roman" w:ascii="Times New Roman" w:hAnsi="Times New Roman"/>
-          <w:color w:val="auto"/>
-          <w:kern w:val="2"/>
-          <w:sz w:val="28"/>
-          <w:szCs w:val="28"/>
-          <w:lang w:val="en-US" w:eastAsia="zh-CN" w:bidi="hi-IN"/>
-        </w:rPr>
-        <w:t>но</w:t>
-      </w:r>
-      <w:r>
-        <w:rPr>
-          <w:rFonts w:cs="Times New Roman" w:ascii="Times New Roman" w:hAnsi="Times New Roman"/>
-          <w:sz w:val="28"/>
-          <w:szCs w:val="28"/>
-        </w:rPr>
-        <w:t xml:space="preserve"> иметь определённое кол-во </w:t>
-      </w:r>
-      <w:r>
-        <w:rPr>
-          <w:rFonts w:cs="Times New Roman" w:ascii="Times New Roman" w:hAnsi="Times New Roman"/>
-          <w:b/>
-          <w:bCs/>
-          <w:sz w:val="28"/>
-          <w:szCs w:val="28"/>
+        <w:t xml:space="preserve">другого с достаточным кол-во </w:t>
+      </w:r>
+      <w:r>
+        <w:rPr>
+          <w:rFonts w:eastAsia="Noto Serif CJK SC" w:cs="Times New Roman" w:ascii="Times New Roman" w:hAnsi="Times New Roman"/>
+          <w:b/>
+          <w:bCs/>
+          <w:color w:val="auto"/>
+          <w:kern w:val="2"/>
+          <w:sz w:val="28"/>
+          <w:szCs w:val="28"/>
+          <w:lang w:val="en-US" w:eastAsia="zh-CN" w:bidi="hi-IN"/>
         </w:rPr>
         <w:t>очков</w:t>
       </w:r>
@@ -3490,57 +3053,6 @@
           <w:sz w:val="28"/>
           <w:szCs w:val="28"/>
         </w:rPr>
-        <w:t>, за неимением которых он может попроси</w:t>
-      </w:r>
-      <w:r>
-        <w:rPr>
-          <w:rFonts w:eastAsia="Noto Serif CJK SC" w:cs="Times New Roman" w:ascii="Times New Roman" w:hAnsi="Times New Roman"/>
-          <w:color w:val="auto"/>
-          <w:kern w:val="2"/>
-          <w:sz w:val="28"/>
-          <w:szCs w:val="28"/>
-          <w:lang w:val="en-US" w:eastAsia="zh-CN" w:bidi="hi-IN"/>
-        </w:rPr>
-        <w:t>ть</w:t>
-      </w:r>
-      <w:r>
-        <w:rPr>
-          <w:rFonts w:cs="Times New Roman" w:ascii="Times New Roman" w:hAnsi="Times New Roman"/>
-          <w:sz w:val="28"/>
-          <w:szCs w:val="28"/>
-        </w:rPr>
-        <w:t xml:space="preserve"> </w:t>
-      </w:r>
-      <w:r>
-        <w:rPr>
-          <w:rFonts w:eastAsia="Noto Serif CJK SC" w:cs="Times New Roman" w:ascii="Times New Roman" w:hAnsi="Times New Roman"/>
-          <w:color w:val="auto"/>
-          <w:kern w:val="2"/>
-          <w:sz w:val="28"/>
-          <w:szCs w:val="28"/>
-          <w:lang w:val="en-US" w:eastAsia="zh-CN" w:bidi="hi-IN"/>
-        </w:rPr>
-        <w:t xml:space="preserve">другого с достаточным кол-во </w:t>
-      </w:r>
-      <w:r>
-        <w:rPr>
-          <w:rFonts w:eastAsia="Noto Serif CJK SC" w:cs="Times New Roman" w:ascii="Times New Roman" w:hAnsi="Times New Roman"/>
-          <w:b/>
-          <w:bCs/>
-          <w:color w:val="auto"/>
-          <w:kern w:val="2"/>
-          <w:sz w:val="28"/>
-          <w:szCs w:val="28"/>
-          <w:lang w:val="en-US" w:eastAsia="zh-CN" w:bidi="hi-IN"/>
-        </w:rPr>
-        <w:t>очков</w:t>
-      </w:r>
-      <w:r>
-        <w:rPr>
-          <w:rFonts w:cs="Times New Roman" w:ascii="Times New Roman" w:hAnsi="Times New Roman"/>
-          <w:sz w:val="28"/>
-          <w:szCs w:val="28"/>
-        </w:rPr>
         <w:t xml:space="preserve"> провести </w:t>
       </w:r>
       <w:r>
@@ -3578,23 +3090,7 @@
           <w:sz w:val="28"/>
           <w:szCs w:val="28"/>
         </w:rPr>
-        <w:t xml:space="preserve"> впоследствии необходимое </w:t>
-      </w:r>
-      <w:r>
-        <w:rPr>
-          <w:rFonts w:cs="Times New Roman" w:ascii="Times New Roman" w:hAnsi="Times New Roman"/>
-          <w:sz w:val="28"/>
-          <w:szCs w:val="28"/>
-        </w:rPr>
-        <w:t xml:space="preserve">их </w:t>
-      </w:r>
-      <w:r>
-        <w:rPr>
-          <w:rFonts w:cs="Times New Roman" w:ascii="Times New Roman" w:hAnsi="Times New Roman"/>
-          <w:sz w:val="28"/>
-          <w:szCs w:val="28"/>
-        </w:rPr>
-        <w:t xml:space="preserve">кол-во. Чтобы стать </w:t>
+        <w:t xml:space="preserve"> впоследствии необходимое их кол-во. Чтобы стать </w:t>
       </w:r>
       <w:r>
         <w:rPr>
@@ -3688,20 +3184,7 @@
           <w:szCs w:val="28"/>
           <w:lang w:val="en-US" w:eastAsia="zh-CN" w:bidi="hi-IN"/>
         </w:rPr>
-        <w:t xml:space="preserve">побед </w:t>
-      </w:r>
-      <w:r>
-        <w:rPr>
-          <w:rFonts w:eastAsia="Noto Serif CJK SC" w:cs="Times New Roman" w:ascii="Times New Roman" w:hAnsi="Times New Roman"/>
-          <w:b/>
-          <w:bCs/>
-          <w:color w:val="auto"/>
-          <w:kern w:val="2"/>
-          <w:sz w:val="28"/>
-          <w:szCs w:val="28"/>
-          <w:lang w:val="en-US" w:eastAsia="zh-CN" w:bidi="hi-IN"/>
-        </w:rPr>
-        <w:t>(win)</w:t>
+        <w:t>побед (win)</w:t>
       </w:r>
       <w:r>
         <w:rPr>
@@ -3771,17 +3254,7 @@
           <w:sz w:val="28"/>
           <w:szCs w:val="28"/>
         </w:rPr>
-        <w:t xml:space="preserve">наград </w:t>
-      </w:r>
-      <w:r>
-        <w:rPr>
-          <w:rFonts w:cs="Times New Roman" w:ascii="Times New Roman" w:hAnsi="Times New Roman"/>
-          <w:b/>
-          <w:bCs/>
-          <w:sz w:val="28"/>
-          <w:szCs w:val="28"/>
-        </w:rPr>
-        <w:t>(reward)</w:t>
+        <w:t>наград (reward)</w:t>
       </w:r>
       <w:r>
         <w:rPr>
@@ -3821,17 +3294,7 @@
           <w:sz w:val="28"/>
           <w:szCs w:val="28"/>
         </w:rPr>
-        <w:t xml:space="preserve">требований </w:t>
-      </w:r>
-      <w:r>
-        <w:rPr>
-          <w:rFonts w:cs="Times New Roman" w:ascii="Times New Roman" w:hAnsi="Times New Roman"/>
-          <w:b/>
-          <w:bCs/>
-          <w:sz w:val="28"/>
-          <w:szCs w:val="28"/>
-        </w:rPr>
-        <w:t>(requirements)</w:t>
+        <w:t>требований (requirements)</w:t>
       </w:r>
       <w:r>
         <w:rPr>
@@ -3963,17 +3426,7 @@
           <w:sz w:val="28"/>
           <w:szCs w:val="28"/>
         </w:rPr>
-        <w:t xml:space="preserve">статус </w:t>
-      </w:r>
-      <w:r>
-        <w:rPr>
-          <w:rFonts w:cs="Times New Roman" w:ascii="Times New Roman" w:hAnsi="Times New Roman"/>
-          <w:b/>
-          <w:bCs/>
-          <w:sz w:val="28"/>
-          <w:szCs w:val="28"/>
-        </w:rPr>
-        <w:t>(status)</w:t>
+        <w:t>статус (status)</w:t>
       </w:r>
       <w:r>
         <w:rPr>
@@ -4082,17 +3535,7 @@
           <w:sz w:val="28"/>
           <w:szCs w:val="28"/>
         </w:rPr>
-        <w:t xml:space="preserve">конвертировать </w:t>
-      </w:r>
-      <w:r>
-        <w:rPr>
-          <w:rFonts w:cs="Times New Roman" w:ascii="Times New Roman" w:hAnsi="Times New Roman"/>
-          <w:b/>
-          <w:bCs/>
-          <w:sz w:val="28"/>
-          <w:szCs w:val="28"/>
-        </w:rPr>
-        <w:t>(convert)</w:t>
+        <w:t>конвертировать (convert)</w:t>
       </w:r>
       <w:r>
         <w:rPr>
@@ -4191,15 +3634,7 @@
           <w:sz w:val="28"/>
           <w:szCs w:val="28"/>
         </w:rPr>
-        <w:t xml:space="preserve"> между </w:t>
-      </w:r>
-      <w:r>
-        <w:rPr>
-          <w:rFonts w:cs="Times New Roman" w:ascii="Times New Roman" w:hAnsi="Times New Roman"/>
-          <w:sz w:val="28"/>
-          <w:szCs w:val="28"/>
-        </w:rPr>
-        <w:t xml:space="preserve">кол-вом </w:t>
+        <w:t xml:space="preserve"> между кол-вом </w:t>
       </w:r>
       <w:r>
         <w:rPr>
@@ -4235,15 +3670,7 @@
           <w:sz w:val="28"/>
           <w:szCs w:val="28"/>
         </w:rPr>
-        <w:t>,</w:t>
-      </w:r>
-      <w:r>
-        <w:rPr>
-          <w:rFonts w:cs="Times New Roman" w:ascii="Times New Roman" w:hAnsi="Times New Roman"/>
-          <w:sz w:val="28"/>
-          <w:szCs w:val="28"/>
-        </w:rPr>
-        <w:t xml:space="preserve"> кол-вом побед/удачных </w:t>
+        <w:t xml:space="preserve">, кол-вом побед/удачных </w:t>
       </w:r>
       <w:r>
         <w:rPr>
@@ -4289,27 +3716,7 @@
           <w:sz w:val="28"/>
           <w:szCs w:val="28"/>
         </w:rPr>
-        <w:t>с</w:t>
-      </w:r>
-      <w:r>
-        <w:rPr>
-          <w:rFonts w:cs="Times New Roman" w:ascii="Times New Roman" w:hAnsi="Times New Roman"/>
-          <w:b/>
-          <w:bCs/>
-          <w:sz w:val="28"/>
-          <w:szCs w:val="28"/>
-        </w:rPr>
-        <w:t xml:space="preserve">оотношение конвертации </w:t>
-      </w:r>
-      <w:r>
-        <w:rPr>
-          <w:rFonts w:cs="Times New Roman" w:ascii="Times New Roman" w:hAnsi="Times New Roman"/>
-          <w:b/>
-          <w:bCs/>
-          <w:sz w:val="28"/>
-          <w:szCs w:val="28"/>
-        </w:rPr>
-        <w:t>(conversion ratio)</w:t>
+        <w:t>соотношение конвертации (conversion ratio)</w:t>
       </w:r>
       <w:r>
         <w:rPr>
@@ -4491,17 +3898,7 @@
           <w:sz w:val="28"/>
           <w:szCs w:val="28"/>
         </w:rPr>
-        <w:t xml:space="preserve">одобряют </w:t>
-      </w:r>
-      <w:r>
-        <w:rPr>
-          <w:rFonts w:cs="Times New Roman" w:ascii="Times New Roman" w:hAnsi="Times New Roman"/>
-          <w:b/>
-          <w:bCs/>
-          <w:sz w:val="28"/>
-          <w:szCs w:val="28"/>
-        </w:rPr>
-        <w:t>(approve)</w:t>
+        <w:t>одобряют (approve)</w:t>
       </w:r>
       <w:r>
         <w:rPr>
@@ -4705,17 +4102,7 @@
           <w:sz w:val="28"/>
           <w:szCs w:val="28"/>
         </w:rPr>
-        <w:t xml:space="preserve">удачно </w:t>
-      </w:r>
-      <w:r>
-        <w:rPr>
-          <w:rFonts w:cs="Times New Roman" w:ascii="Times New Roman" w:hAnsi="Times New Roman"/>
-          <w:b/>
-          <w:bCs/>
-          <w:sz w:val="28"/>
-          <w:szCs w:val="28"/>
-        </w:rPr>
-        <w:t>(successful)</w:t>
+        <w:t>удачно (successful)</w:t>
       </w:r>
       <w:r>
         <w:rPr>
@@ -4733,17 +4120,7 @@
           <w:sz w:val="28"/>
           <w:szCs w:val="28"/>
         </w:rPr>
-        <w:t xml:space="preserve">даты начала </w:t>
-      </w:r>
-      <w:r>
-        <w:rPr>
-          <w:rFonts w:cs="Times New Roman" w:ascii="Times New Roman" w:hAnsi="Times New Roman"/>
-          <w:b/>
-          <w:bCs/>
-          <w:sz w:val="28"/>
-          <w:szCs w:val="28"/>
-        </w:rPr>
-        <w:t>(begin date)</w:t>
+        <w:t>даты начала (begin date)</w:t>
       </w:r>
       <w:r>
         <w:rPr>
@@ -4761,17 +4138,7 @@
           <w:sz w:val="28"/>
           <w:szCs w:val="28"/>
         </w:rPr>
-        <w:t xml:space="preserve">окончания </w:t>
-      </w:r>
-      <w:r>
-        <w:rPr>
-          <w:rFonts w:cs="Times New Roman" w:ascii="Times New Roman" w:hAnsi="Times New Roman"/>
-          <w:b/>
-          <w:bCs/>
-          <w:sz w:val="28"/>
-          <w:szCs w:val="28"/>
-        </w:rPr>
-        <w:t>(end date)</w:t>
+        <w:t>окончания (end date)</w:t>
       </w:r>
       <w:r>
         <w:rPr>
@@ -4803,20 +4170,7 @@
           <w:szCs w:val="28"/>
           <w:lang w:val="en-US" w:eastAsia="zh-CN" w:bidi="hi-IN"/>
         </w:rPr>
-        <w:t xml:space="preserve">статус </w:t>
-      </w:r>
-      <w:r>
-        <w:rPr>
-          <w:rFonts w:eastAsia="Noto Serif CJK SC" w:cs="Times New Roman" w:ascii="Times New Roman" w:hAnsi="Times New Roman"/>
-          <w:b/>
-          <w:bCs/>
-          <w:color w:val="auto"/>
-          <w:kern w:val="2"/>
-          <w:sz w:val="28"/>
-          <w:szCs w:val="28"/>
-          <w:lang w:val="en-US" w:eastAsia="zh-CN" w:bidi="hi-IN"/>
-        </w:rPr>
-        <w:t>(stage)</w:t>
+        <w:t>статус (stage)</w:t>
       </w:r>
       <w:r>
         <w:rPr>
@@ -4912,20 +4266,7 @@
           <w:szCs w:val="28"/>
           <w:lang w:val="en-US" w:eastAsia="zh-CN" w:bidi="hi-IN"/>
         </w:rPr>
-        <w:t xml:space="preserve">исключённых </w:t>
-      </w:r>
-      <w:r>
-        <w:rPr>
-          <w:rFonts w:eastAsia="Noto Serif CJK SC" w:cs="Times New Roman" w:ascii="Times New Roman" w:hAnsi="Times New Roman"/>
-          <w:b/>
-          <w:bCs/>
-          <w:color w:val="auto"/>
-          <w:kern w:val="2"/>
-          <w:sz w:val="28"/>
-          <w:szCs w:val="28"/>
-          <w:lang w:val="en-US" w:eastAsia="zh-CN" w:bidi="hi-IN"/>
-        </w:rPr>
-        <w:t>(excluded)</w:t>
+        <w:t>исключённых (excluded)</w:t>
       </w:r>
       <w:r>
         <w:rPr>
@@ -4973,20 +4314,7 @@
           <w:szCs w:val="28"/>
           <w:lang w:val="en-US" w:eastAsia="zh-CN" w:bidi="hi-IN"/>
         </w:rPr>
-        <w:t xml:space="preserve">отказавшихся </w:t>
-      </w:r>
-      <w:r>
-        <w:rPr>
-          <w:rFonts w:eastAsia="Noto Serif CJK SC" w:cs="Times New Roman" w:ascii="Times New Roman" w:hAnsi="Times New Roman"/>
-          <w:b/>
-          <w:bCs/>
-          <w:color w:val="auto"/>
-          <w:kern w:val="2"/>
-          <w:sz w:val="28"/>
-          <w:szCs w:val="28"/>
-          <w:lang w:val="en-US" w:eastAsia="zh-CN" w:bidi="hi-IN"/>
-        </w:rPr>
-        <w:t>(refused)</w:t>
+        <w:t>отказавшихся (refused)</w:t>
       </w:r>
       <w:r>
         <w:rPr>
@@ -5015,17 +4343,7 @@
           <w:sz w:val="28"/>
           <w:szCs w:val="28"/>
         </w:rPr>
-        <w:t>Проект</w:t>
-      </w:r>
-      <w:r>
-        <w:rPr>
-          <w:rFonts w:cs="Times New Roman" w:ascii="Times New Roman" w:hAnsi="Times New Roman"/>
-          <w:b/>
-          <w:bCs/>
-          <w:sz w:val="28"/>
-          <w:szCs w:val="28"/>
-        </w:rPr>
-        <w:t>ом викторины</w:t>
+        <w:t>Проектом викторины</w:t>
       </w:r>
       <w:r>
         <w:rPr>
@@ -5043,17 +4361,7 @@
           <w:sz w:val="28"/>
           <w:szCs w:val="28"/>
         </w:rPr>
-        <w:t xml:space="preserve">наименование викторины </w:t>
-      </w:r>
-      <w:r>
-        <w:rPr>
-          <w:rFonts w:cs="Times New Roman" w:ascii="Times New Roman" w:hAnsi="Times New Roman"/>
-          <w:b/>
-          <w:bCs/>
-          <w:sz w:val="28"/>
-          <w:szCs w:val="28"/>
-        </w:rPr>
-        <w:t>(name)</w:t>
+        <w:t>наименование викторины (name)</w:t>
       </w:r>
       <w:r>
         <w:rPr>
@@ -5071,17 +4379,7 @@
           <w:sz w:val="28"/>
           <w:szCs w:val="28"/>
         </w:rPr>
-        <w:t xml:space="preserve">тема </w:t>
-      </w:r>
-      <w:r>
-        <w:rPr>
-          <w:rFonts w:cs="Times New Roman" w:ascii="Times New Roman" w:hAnsi="Times New Roman"/>
-          <w:b/>
-          <w:bCs/>
-          <w:sz w:val="28"/>
-          <w:szCs w:val="28"/>
-        </w:rPr>
-        <w:t>(subject)</w:t>
+        <w:t>тема (subject)</w:t>
       </w:r>
       <w:r>
         <w:rPr>
@@ -5099,17 +4397,7 @@
           <w:sz w:val="28"/>
           <w:szCs w:val="28"/>
         </w:rPr>
-        <w:t xml:space="preserve">описание </w:t>
-      </w:r>
-      <w:r>
-        <w:rPr>
-          <w:rFonts w:cs="Times New Roman" w:ascii="Times New Roman" w:hAnsi="Times New Roman"/>
-          <w:b/>
-          <w:bCs/>
-          <w:sz w:val="28"/>
-          <w:szCs w:val="28"/>
-        </w:rPr>
-        <w:t>(description)</w:t>
+        <w:t>описание (description)</w:t>
       </w:r>
       <w:r>
         <w:rPr>
@@ -5213,12 +4501,77 @@
       <w:r>
         <w:rPr>
           <w:rFonts w:cs="Times New Roman" w:ascii="Times New Roman" w:hAnsi="Times New Roman"/>
-          <w:b/>
-          <w:bCs/>
-          <w:sz w:val="28"/>
-          <w:szCs w:val="28"/>
-        </w:rPr>
-        <w:t>этапы</w:t>
+          <w:sz w:val="28"/>
+          <w:szCs w:val="28"/>
+        </w:rPr>
+        <w:t xml:space="preserve">перечень которых составляется в </w:t>
+      </w:r>
+      <w:r>
+        <w:rPr>
+          <w:rFonts w:cs="Times New Roman" w:ascii="Times New Roman" w:hAnsi="Times New Roman"/>
+          <w:b/>
+          <w:bCs/>
+          <w:sz w:val="28"/>
+          <w:szCs w:val="28"/>
+        </w:rPr>
+        <w:t>предложении</w:t>
+      </w:r>
+      <w:r>
+        <w:rPr>
+          <w:rFonts w:cs="Times New Roman" w:ascii="Times New Roman" w:hAnsi="Times New Roman"/>
+          <w:sz w:val="28"/>
+          <w:szCs w:val="28"/>
+        </w:rPr>
+        <w:t xml:space="preserve"> о проведении викторины,</w:t>
+      </w:r>
+      <w:r>
+        <w:rPr>
+          <w:rFonts w:cs="Times New Roman" w:ascii="Times New Roman" w:hAnsi="Times New Roman"/>
+          <w:sz w:val="28"/>
+          <w:szCs w:val="28"/>
+        </w:rPr>
+        <w:t xml:space="preserve"> </w:t>
+      </w:r>
+      <w:r>
+        <w:rPr>
+          <w:rFonts w:cs="Times New Roman" w:ascii="Times New Roman" w:hAnsi="Times New Roman"/>
+          <w:b/>
+          <w:bCs/>
+          <w:sz w:val="28"/>
+          <w:szCs w:val="28"/>
+        </w:rPr>
+        <w:t>спецификации</w:t>
+      </w:r>
+      <w:r>
+        <w:rPr>
+          <w:rFonts w:cs="Times New Roman" w:ascii="Times New Roman" w:hAnsi="Times New Roman"/>
+          <w:sz w:val="28"/>
+          <w:szCs w:val="28"/>
+        </w:rPr>
+        <w:t xml:space="preserve"> </w:t>
+      </w:r>
+      <w:r>
+        <w:rPr>
+          <w:rFonts w:cs="Times New Roman" w:ascii="Times New Roman" w:hAnsi="Times New Roman"/>
+          <w:b/>
+          <w:bCs/>
+          <w:sz w:val="28"/>
+          <w:szCs w:val="28"/>
+        </w:rPr>
+        <w:t>этап</w:t>
+      </w:r>
+      <w:r>
+        <w:rPr>
+          <w:rFonts w:eastAsia="Noto Serif CJK SC" w:cs="Times New Roman" w:ascii="Times New Roman" w:hAnsi="Times New Roman"/>
+          <w:b/>
+          <w:bCs/>
+          <w:color w:val="auto"/>
+          <w:kern w:val="2"/>
+          <w:sz w:val="28"/>
+          <w:szCs w:val="28"/>
+          <w:lang w:val="en-US" w:eastAsia="zh-CN" w:bidi="hi-IN"/>
+        </w:rPr>
+        <w:t>ов (quiz step specification)</w:t>
       </w:r>
       <w:r>
         <w:rPr>
@@ -5244,7 +4597,25 @@
           <w:sz w:val="28"/>
           <w:szCs w:val="28"/>
         </w:rPr>
-        <w:t xml:space="preserve"> для каждого, список </w:t>
+        <w:t xml:space="preserve">, список </w:t>
+      </w:r>
+      <w:r>
+        <w:rPr>
+          <w:rFonts w:cs="Times New Roman" w:ascii="Times New Roman" w:hAnsi="Times New Roman"/>
+          <w:b/>
+          <w:bCs/>
+          <w:sz w:val="28"/>
+          <w:szCs w:val="28"/>
+        </w:rPr>
+        <w:t>требований</w:t>
+      </w:r>
+      <w:r>
+        <w:rPr>
+          <w:rFonts w:cs="Times New Roman" w:ascii="Times New Roman" w:hAnsi="Times New Roman"/>
+          <w:sz w:val="28"/>
+          <w:szCs w:val="28"/>
+        </w:rPr>
+        <w:t xml:space="preserve"> для всех </w:t>
       </w:r>
       <w:r>
         <w:rPr>
@@ -5262,42 +4633,6 @@
           <w:sz w:val="28"/>
           <w:szCs w:val="28"/>
         </w:rPr>
-        <w:t xml:space="preserve">, список </w:t>
-      </w:r>
-      <w:r>
-        <w:rPr>
-          <w:rFonts w:cs="Times New Roman" w:ascii="Times New Roman" w:hAnsi="Times New Roman"/>
-          <w:b/>
-          <w:bCs/>
-          <w:sz w:val="28"/>
-          <w:szCs w:val="28"/>
-        </w:rPr>
-        <w:t>требований</w:t>
-      </w:r>
-      <w:r>
-        <w:rPr>
-          <w:rFonts w:cs="Times New Roman" w:ascii="Times New Roman" w:hAnsi="Times New Roman"/>
-          <w:sz w:val="28"/>
-          <w:szCs w:val="28"/>
-        </w:rPr>
-        <w:t xml:space="preserve"> для всех </w:t>
-      </w:r>
-      <w:r>
-        <w:rPr>
-          <w:rFonts w:cs="Times New Roman" w:ascii="Times New Roman" w:hAnsi="Times New Roman"/>
-          <w:b/>
-          <w:bCs/>
-          <w:sz w:val="28"/>
-          <w:szCs w:val="28"/>
-        </w:rPr>
-        <w:t>участников</w:t>
-      </w:r>
-      <w:r>
-        <w:rPr>
-          <w:rFonts w:cs="Times New Roman" w:ascii="Times New Roman" w:hAnsi="Times New Roman"/>
-          <w:sz w:val="28"/>
-          <w:szCs w:val="28"/>
-        </w:rPr>
         <w:t xml:space="preserve"> в виде кол-ва </w:t>
       </w:r>
       <w:r>
@@ -5389,39 +4724,7 @@
           <w:sz w:val="28"/>
           <w:szCs w:val="28"/>
         </w:rPr>
-        <w:t xml:space="preserve"> </w:t>
-      </w:r>
-      <w:r>
-        <w:rPr>
-          <w:rFonts w:cs="Times New Roman" w:ascii="Times New Roman" w:hAnsi="Times New Roman"/>
-          <w:sz w:val="28"/>
-          <w:szCs w:val="28"/>
-        </w:rPr>
-        <w:t xml:space="preserve">в её </w:t>
-      </w:r>
-      <w:r>
-        <w:rPr>
-          <w:rFonts w:cs="Times New Roman" w:ascii="Times New Roman" w:hAnsi="Times New Roman"/>
-          <w:sz w:val="28"/>
-          <w:szCs w:val="28"/>
-        </w:rPr>
-        <w:t>участи</w:t>
-      </w:r>
-      <w:r>
-        <w:rPr>
-          <w:rFonts w:cs="Times New Roman" w:ascii="Times New Roman" w:hAnsi="Times New Roman"/>
-          <w:sz w:val="28"/>
-          <w:szCs w:val="28"/>
-        </w:rPr>
-        <w:t>и.</w:t>
-      </w:r>
-      <w:r>
-        <w:rPr>
-          <w:rFonts w:cs="Times New Roman" w:ascii="Times New Roman" w:hAnsi="Times New Roman"/>
-          <w:sz w:val="28"/>
-          <w:szCs w:val="28"/>
-        </w:rPr>
-        <w:t xml:space="preserve"> </w:t>
+        <w:t xml:space="preserve"> в её участии. </w:t>
       </w:r>
     </w:p>
     <w:p>
@@ -5476,35 +4779,17 @@
           <w:sz w:val="28"/>
           <w:szCs w:val="28"/>
         </w:rPr>
-        <w:t xml:space="preserve"> участвующими лицами. </w:t>
-      </w:r>
-      <w:r>
-        <w:rPr>
-          <w:rFonts w:cs="Times New Roman" w:ascii="Times New Roman" w:hAnsi="Times New Roman"/>
-          <w:sz w:val="28"/>
-          <w:szCs w:val="28"/>
-        </w:rPr>
-        <w:t xml:space="preserve">Кроме того, существует </w:t>
-      </w:r>
-      <w:r>
-        <w:rPr>
-          <w:rFonts w:cs="Times New Roman" w:ascii="Times New Roman" w:hAnsi="Times New Roman"/>
-          <w:b/>
-          <w:bCs/>
-          <w:sz w:val="28"/>
-          <w:szCs w:val="28"/>
-        </w:rPr>
-        <w:t xml:space="preserve">администрирующая </w:t>
-      </w:r>
-      <w:r>
-        <w:rPr>
-          <w:rFonts w:cs="Times New Roman" w:ascii="Times New Roman" w:hAnsi="Times New Roman"/>
-          <w:b/>
-          <w:bCs/>
-          <w:sz w:val="28"/>
-          <w:szCs w:val="28"/>
-        </w:rPr>
-        <w:t>(admin)</w:t>
+        <w:t xml:space="preserve"> участвующими лицами. Кроме того, существует </w:t>
+      </w:r>
+      <w:r>
+        <w:rPr>
+          <w:rFonts w:cs="Times New Roman" w:ascii="Times New Roman" w:hAnsi="Times New Roman"/>
+          <w:b/>
+          <w:bCs/>
+          <w:sz w:val="28"/>
+          <w:szCs w:val="28"/>
+        </w:rPr>
+        <w:t>администрирующая (admin)</w:t>
       </w:r>
       <w:r>
         <w:rPr>
@@ -5550,7 +4835,7 @@
     <w:sectPr>
       <w:footerReference w:type="default" r:id="rId2"/>
       <w:type w:val="nextPage"/>
-      <w:pgSz w:w="11909" w:h="16834"/>
+      <w:pgSz w:w="11906" w:h="16838"/>
       <w:pgMar w:left="1134" w:right="1134" w:header="0" w:top="1134" w:footer="1134" w:bottom="1710" w:gutter="0"/>
       <w:pgNumType w:fmt="decimal"/>
       <w:formProt w:val="false"/>
@@ -5581,6 +4866,7 @@
     <w:rPrDefault>
       <w:rPr>
         <w:rFonts w:ascii="Liberation Serif" w:hAnsi="Liberation Serif" w:eastAsia="Noto Serif CJK SC" w:cs="Lohit Devanagari"/>
+        <w:sz w:val="20"/>
         <w:szCs w:val="24"/>
         <w:lang w:val="en-US" w:eastAsia="zh-CN" w:bidi="hi-IN"/>
       </w:rPr>
@@ -5598,6 +4884,8 @@
       <w:widowControl/>
       <w:suppressAutoHyphens w:val="true"/>
       <w:bidi w:val="0"/>
+      <w:spacing w:before="0" w:after="0"/>
+      <w:jc w:val="start"/>
     </w:pPr>
     <w:rPr>
       <w:rFonts w:ascii="Liberation Serif;Times New Roman" w:hAnsi="Liberation Serif;Times New Roman" w:eastAsia="Noto Serif CJK SC" w:cs="Lohit Devanagari"/>

</xml_diff>